<commit_message>
Modified Final Documentation/Test Plan.docx in QUALITY
</commit_message>
<xml_diff>
--- a/documentation/quality/Final Documentation/Test Plan.docx
+++ b/documentation/quality/Final Documentation/Test Plan.docx
@@ -1089,6 +1089,8 @@
               </w:rPr>
               <w:t>Item Pass/Fail Criteria</w:t>
             </w:r>
+            <w:bookmarkStart w:id="0" w:name="_GoBack"/>
+            <w:bookmarkEnd w:id="0"/>
             <w:r>
               <w:rPr>
                 <w:noProof/>
@@ -2315,8 +2317,6 @@
           <w:rFonts w:cs="Times New Roman"/>
         </w:rPr>
       </w:pPr>
-      <w:bookmarkStart w:id="0" w:name="_GoBack"/>
-      <w:bookmarkEnd w:id="0"/>
     </w:p>
     <w:p>
       <w:pPr>
@@ -3201,35 +3201,35 @@
           <w:lang w:val="en-PH" w:eastAsia="en-PH"/>
         </w:rPr>
         <w:drawing>
-          <wp:anchor distT="0" distB="0" distL="114300" distR="114300" simplePos="0" relativeHeight="251662336" behindDoc="1" locked="0" layoutInCell="1" allowOverlap="1">
+          <wp:anchor distT="0" distB="0" distL="114300" distR="114300" simplePos="0" relativeHeight="251662336" behindDoc="1" locked="0" layoutInCell="1" allowOverlap="1" wp14:anchorId="436D034D" wp14:editId="48247890">
             <wp:simplePos x="0" y="0"/>
             <wp:positionH relativeFrom="column">
-              <wp:posOffset>314325</wp:posOffset>
+              <wp:posOffset>-304800</wp:posOffset>
             </wp:positionH>
             <wp:positionV relativeFrom="paragraph">
-              <wp:posOffset>120650</wp:posOffset>
+              <wp:posOffset>134620</wp:posOffset>
             </wp:positionV>
-            <wp:extent cx="3924300" cy="1219200"/>
+            <wp:extent cx="5895975" cy="1219200"/>
             <wp:effectExtent l="0" t="0" r="0" b="0"/>
             <wp:wrapTight wrapText="bothSides">
               <wp:wrapPolygon edited="0">
-                <wp:start x="4089" y="1013"/>
-                <wp:lineTo x="3250" y="2700"/>
-                <wp:lineTo x="2097" y="5738"/>
-                <wp:lineTo x="1887" y="12488"/>
-                <wp:lineTo x="2726" y="17888"/>
-                <wp:lineTo x="3880" y="19913"/>
-                <wp:lineTo x="3984" y="20588"/>
-                <wp:lineTo x="5767" y="20588"/>
-                <wp:lineTo x="5977" y="19913"/>
-                <wp:lineTo x="7025" y="17888"/>
-                <wp:lineTo x="7864" y="12488"/>
-                <wp:lineTo x="21285" y="12488"/>
-                <wp:lineTo x="21285" y="8775"/>
-                <wp:lineTo x="7654" y="6075"/>
-                <wp:lineTo x="6186" y="2025"/>
-                <wp:lineTo x="5662" y="1013"/>
-                <wp:lineTo x="4089" y="1013"/>
+                <wp:start x="4955" y="1013"/>
+                <wp:lineTo x="4397" y="2700"/>
+                <wp:lineTo x="3629" y="5738"/>
+                <wp:lineTo x="3489" y="12488"/>
+                <wp:lineTo x="4048" y="17888"/>
+                <wp:lineTo x="4816" y="19913"/>
+                <wp:lineTo x="4885" y="20588"/>
+                <wp:lineTo x="6072" y="20588"/>
+                <wp:lineTo x="6211" y="19913"/>
+                <wp:lineTo x="6909" y="17888"/>
+                <wp:lineTo x="7468" y="12488"/>
+                <wp:lineTo x="16331" y="12488"/>
+                <wp:lineTo x="16331" y="8775"/>
+                <wp:lineTo x="7328" y="6075"/>
+                <wp:lineTo x="6351" y="2025"/>
+                <wp:lineTo x="6002" y="1013"/>
+                <wp:lineTo x="4955" y="1013"/>
               </wp:wrapPolygon>
             </wp:wrapTight>
             <wp:docPr id="12" name="Diagram 12"/>
@@ -3239,6 +3239,9 @@
                 <dgm:relIds xmlns:dgm="http://schemas.openxmlformats.org/drawingml/2006/diagram" xmlns:r="http://schemas.openxmlformats.org/officeDocument/2006/relationships" r:dm="rId15" r:lo="rId16" r:qs="rId17" r:cs="rId18"/>
               </a:graphicData>
             </a:graphic>
+            <wp14:sizeRelH relativeFrom="margin">
+              <wp14:pctWidth>0</wp14:pctWidth>
+            </wp14:sizeRelH>
           </wp:anchor>
         </w:drawing>
       </w:r>
@@ -3291,7 +3294,7 @@
               <wp:posOffset>638175</wp:posOffset>
             </wp:positionH>
             <wp:positionV relativeFrom="paragraph">
-              <wp:posOffset>281305</wp:posOffset>
+              <wp:posOffset>262255</wp:posOffset>
             </wp:positionV>
             <wp:extent cx="4448175" cy="1209675"/>
             <wp:effectExtent l="0" t="0" r="0" b="0"/>
@@ -11620,7 +11623,7 @@
           <w:rPr>
             <w:noProof/>
           </w:rPr>
-          <w:t>15</w:t>
+          <w:t>2</w:t>
         </w:r>
         <w:r>
           <w:rPr>
@@ -22516,13 +22519,13 @@
   </dgm:ptLst>
   <dgm:cxnLst>
     <dgm:cxn modelId="{FD11463F-0833-4C10-BC89-F7BF4058D088}" srcId="{AD6D4C14-5C59-45C2-8EC3-2263B4BD18DD}" destId="{4B112E94-F842-426F-ADE6-653A1974FB87}" srcOrd="0" destOrd="0" parTransId="{EA7C08F4-272A-40DA-8536-DCE32C1480C1}" sibTransId="{BFB5DF6E-3C87-49CE-97FA-5963B2837FBC}"/>
-    <dgm:cxn modelId="{4D63A2DA-93F9-4679-B073-D22B7258CCA7}" type="presOf" srcId="{AD6D4C14-5C59-45C2-8EC3-2263B4BD18DD}" destId="{F323AB68-8CD9-4606-A2B0-558B0890D278}" srcOrd="0" destOrd="0" presId="urn:microsoft.com/office/officeart/2009/layout/CirclePictureHierarchy"/>
-    <dgm:cxn modelId="{01D82713-ABB6-45B6-B670-864E101521EE}" type="presOf" srcId="{4B112E94-F842-426F-ADE6-653A1974FB87}" destId="{339DC444-AF8A-4F42-AD09-EFCBBCD0BC0D}" srcOrd="0" destOrd="0" presId="urn:microsoft.com/office/officeart/2009/layout/CirclePictureHierarchy"/>
-    <dgm:cxn modelId="{9DB2C532-8C62-4CA7-83DA-7E1D1FE1757B}" type="presParOf" srcId="{F323AB68-8CD9-4606-A2B0-558B0890D278}" destId="{D88F9E6B-D7FF-4779-B89A-C96FCFB5BFB6}" srcOrd="0" destOrd="0" presId="urn:microsoft.com/office/officeart/2009/layout/CirclePictureHierarchy"/>
-    <dgm:cxn modelId="{FF9A286F-7851-4D6D-8364-C22D6A710EC3}" type="presParOf" srcId="{D88F9E6B-D7FF-4779-B89A-C96FCFB5BFB6}" destId="{C4D75DDB-0387-440D-BE4E-98135B961940}" srcOrd="0" destOrd="0" presId="urn:microsoft.com/office/officeart/2009/layout/CirclePictureHierarchy"/>
-    <dgm:cxn modelId="{CD64F015-9663-4754-B909-8C55B3E435C6}" type="presParOf" srcId="{C4D75DDB-0387-440D-BE4E-98135B961940}" destId="{E4515653-01E1-45B8-9C16-35B8FE2765EA}" srcOrd="0" destOrd="0" presId="urn:microsoft.com/office/officeart/2009/layout/CirclePictureHierarchy"/>
-    <dgm:cxn modelId="{293B6496-98C7-45FF-9F96-FDF2161BFAAB}" type="presParOf" srcId="{C4D75DDB-0387-440D-BE4E-98135B961940}" destId="{339DC444-AF8A-4F42-AD09-EFCBBCD0BC0D}" srcOrd="1" destOrd="0" presId="urn:microsoft.com/office/officeart/2009/layout/CirclePictureHierarchy"/>
-    <dgm:cxn modelId="{C71C645B-D437-4CC6-9786-7B106A746476}" type="presParOf" srcId="{D88F9E6B-D7FF-4779-B89A-C96FCFB5BFB6}" destId="{7DAB3671-F56B-411C-B090-08A6D687BD65}" srcOrd="1" destOrd="0" presId="urn:microsoft.com/office/officeart/2009/layout/CirclePictureHierarchy"/>
+    <dgm:cxn modelId="{DB36B2E4-60EC-43EC-B4F1-AC7B4F338DC8}" type="presOf" srcId="{4B112E94-F842-426F-ADE6-653A1974FB87}" destId="{339DC444-AF8A-4F42-AD09-EFCBBCD0BC0D}" srcOrd="0" destOrd="0" presId="urn:microsoft.com/office/officeart/2009/layout/CirclePictureHierarchy"/>
+    <dgm:cxn modelId="{15241C4A-279B-493A-A3C8-AC997DCE68BB}" type="presOf" srcId="{AD6D4C14-5C59-45C2-8EC3-2263B4BD18DD}" destId="{F323AB68-8CD9-4606-A2B0-558B0890D278}" srcOrd="0" destOrd="0" presId="urn:microsoft.com/office/officeart/2009/layout/CirclePictureHierarchy"/>
+    <dgm:cxn modelId="{2F86C50C-1D08-4D37-9EBB-865AF4062A1C}" type="presParOf" srcId="{F323AB68-8CD9-4606-A2B0-558B0890D278}" destId="{D88F9E6B-D7FF-4779-B89A-C96FCFB5BFB6}" srcOrd="0" destOrd="0" presId="urn:microsoft.com/office/officeart/2009/layout/CirclePictureHierarchy"/>
+    <dgm:cxn modelId="{7E5054AE-6FB2-4722-ABDF-60D251A2ACF4}" type="presParOf" srcId="{D88F9E6B-D7FF-4779-B89A-C96FCFB5BFB6}" destId="{C4D75DDB-0387-440D-BE4E-98135B961940}" srcOrd="0" destOrd="0" presId="urn:microsoft.com/office/officeart/2009/layout/CirclePictureHierarchy"/>
+    <dgm:cxn modelId="{93A6DAC7-E16A-4529-BE6D-6D58148307A9}" type="presParOf" srcId="{C4D75DDB-0387-440D-BE4E-98135B961940}" destId="{E4515653-01E1-45B8-9C16-35B8FE2765EA}" srcOrd="0" destOrd="0" presId="urn:microsoft.com/office/officeart/2009/layout/CirclePictureHierarchy"/>
+    <dgm:cxn modelId="{2DB1987A-7360-4068-8985-682EAABA0FCB}" type="presParOf" srcId="{C4D75DDB-0387-440D-BE4E-98135B961940}" destId="{339DC444-AF8A-4F42-AD09-EFCBBCD0BC0D}" srcOrd="1" destOrd="0" presId="urn:microsoft.com/office/officeart/2009/layout/CirclePictureHierarchy"/>
+    <dgm:cxn modelId="{27B0CD78-46E4-41B3-AD40-8844BE775783}" type="presParOf" srcId="{D88F9E6B-D7FF-4779-B89A-C96FCFB5BFB6}" destId="{7DAB3671-F56B-411C-B090-08A6D687BD65}" srcOrd="1" destOrd="0" presId="urn:microsoft.com/office/officeart/2009/layout/CirclePictureHierarchy"/>
   </dgm:cxnLst>
   <dgm:bg/>
   <dgm:whole/>
@@ -22550,14 +22553,14 @@
         <a:p>
           <a:r>
             <a:rPr lang="en-PH" sz="1600" baseline="0"/>
-            <a:t>       </a:t>
+            <a:t>       Client Section</a:t>
           </a:r>
           <a:r>
             <a:rPr lang="en-PH" sz="1600" baseline="0">
               <a:latin typeface="Times New Roman" pitchFamily="18" charset="0"/>
               <a:cs typeface="Times New Roman" pitchFamily="18" charset="0"/>
             </a:rPr>
-            <a:t>Transaction - High Level</a:t>
+            <a:t> - High Level</a:t>
           </a:r>
         </a:p>
       </dgm:t>
@@ -22617,13 +22620,13 @@
           </a:blip>
           <a:srcRect/>
           <a:stretch>
-            <a:fillRect t="-7000" b="-7000"/>
+            <a:fillRect t="-6000" b="-6000"/>
           </a:stretch>
         </a:blipFill>
       </dgm:spPr>
     </dgm:pt>
     <dgm:pt modelId="{47605D2A-B0A6-4F5D-8856-095CF6E54315}" type="pres">
-      <dgm:prSet presAssocID="{73972375-1886-499A-83B5-5F1E27B650FD}" presName="text" presStyleLbl="revTx" presStyleIdx="0" presStyleCnt="1" custScaleX="138982" custLinFactNeighborX="19646" custLinFactNeighborY="-21">
+      <dgm:prSet presAssocID="{73972375-1886-499A-83B5-5F1E27B650FD}" presName="text" presStyleLbl="revTx" presStyleIdx="0" presStyleCnt="1" custScaleX="224253" custLinFactNeighborX="56623" custLinFactNeighborY="77">
         <dgm:presLayoutVars>
           <dgm:chPref val="3"/>
         </dgm:presLayoutVars>
@@ -22643,14 +22646,14 @@
     </dgm:pt>
   </dgm:ptLst>
   <dgm:cxnLst>
-    <dgm:cxn modelId="{59E2224F-8E89-482A-9BC4-F6461ACCE0D7}" type="presOf" srcId="{F9739E04-B4CC-4C79-AF5E-6B59EE173547}" destId="{6D32333F-7B8E-4AC7-B842-D2EEE399671C}" srcOrd="0" destOrd="0" presId="urn:microsoft.com/office/officeart/2009/layout/CirclePictureHierarchy"/>
-    <dgm:cxn modelId="{6756B0D4-A6D3-417B-905E-A8C717A174F8}" type="presOf" srcId="{73972375-1886-499A-83B5-5F1E27B650FD}" destId="{47605D2A-B0A6-4F5D-8856-095CF6E54315}" srcOrd="0" destOrd="0" presId="urn:microsoft.com/office/officeart/2009/layout/CirclePictureHierarchy"/>
+    <dgm:cxn modelId="{FEDFD77F-F180-49D3-8DCC-765797198ACE}" type="presOf" srcId="{73972375-1886-499A-83B5-5F1E27B650FD}" destId="{47605D2A-B0A6-4F5D-8856-095CF6E54315}" srcOrd="0" destOrd="0" presId="urn:microsoft.com/office/officeart/2009/layout/CirclePictureHierarchy"/>
     <dgm:cxn modelId="{6C7C6086-40AB-4A53-AA34-CF69D9B11A6F}" srcId="{F9739E04-B4CC-4C79-AF5E-6B59EE173547}" destId="{73972375-1886-499A-83B5-5F1E27B650FD}" srcOrd="0" destOrd="0" parTransId="{76696EF2-8C4A-487D-B305-F80B50E8C8A9}" sibTransId="{A0BF8EDD-74D5-48D8-9A6E-88B591B7C49D}"/>
-    <dgm:cxn modelId="{50D6783C-FB0C-4BFF-8046-4697019F97F3}" type="presParOf" srcId="{6D32333F-7B8E-4AC7-B842-D2EEE399671C}" destId="{80754F0A-3B25-430C-98D2-6DFCB28E14FE}" srcOrd="0" destOrd="0" presId="urn:microsoft.com/office/officeart/2009/layout/CirclePictureHierarchy"/>
-    <dgm:cxn modelId="{53C66AB4-7D2D-4739-8185-F801984CE9B9}" type="presParOf" srcId="{80754F0A-3B25-430C-98D2-6DFCB28E14FE}" destId="{FEA6EE5F-D743-4645-B8D0-888BB93D0807}" srcOrd="0" destOrd="0" presId="urn:microsoft.com/office/officeart/2009/layout/CirclePictureHierarchy"/>
-    <dgm:cxn modelId="{2C88604E-4295-4ABA-B060-B4C31EC2807F}" type="presParOf" srcId="{FEA6EE5F-D743-4645-B8D0-888BB93D0807}" destId="{E45E2E32-63E3-4092-9759-258CFBDAEA97}" srcOrd="0" destOrd="0" presId="urn:microsoft.com/office/officeart/2009/layout/CirclePictureHierarchy"/>
-    <dgm:cxn modelId="{D65EE38C-5C1C-4388-885F-9E2D6D5B3BDF}" type="presParOf" srcId="{FEA6EE5F-D743-4645-B8D0-888BB93D0807}" destId="{47605D2A-B0A6-4F5D-8856-095CF6E54315}" srcOrd="1" destOrd="0" presId="urn:microsoft.com/office/officeart/2009/layout/CirclePictureHierarchy"/>
-    <dgm:cxn modelId="{E7351186-A73C-4773-9B79-96A6FC3589F0}" type="presParOf" srcId="{80754F0A-3B25-430C-98D2-6DFCB28E14FE}" destId="{15CA7841-B974-46B9-870D-78D700C09E3F}" srcOrd="1" destOrd="0" presId="urn:microsoft.com/office/officeart/2009/layout/CirclePictureHierarchy"/>
+    <dgm:cxn modelId="{D1E0FAEF-60B0-4623-A085-2CBBFBB27C9F}" type="presOf" srcId="{F9739E04-B4CC-4C79-AF5E-6B59EE173547}" destId="{6D32333F-7B8E-4AC7-B842-D2EEE399671C}" srcOrd="0" destOrd="0" presId="urn:microsoft.com/office/officeart/2009/layout/CirclePictureHierarchy"/>
+    <dgm:cxn modelId="{395B42F9-BC84-4867-BE54-709BE5183CF5}" type="presParOf" srcId="{6D32333F-7B8E-4AC7-B842-D2EEE399671C}" destId="{80754F0A-3B25-430C-98D2-6DFCB28E14FE}" srcOrd="0" destOrd="0" presId="urn:microsoft.com/office/officeart/2009/layout/CirclePictureHierarchy"/>
+    <dgm:cxn modelId="{1ED0B084-9B74-4BBB-BDD5-F8640224741D}" type="presParOf" srcId="{80754F0A-3B25-430C-98D2-6DFCB28E14FE}" destId="{FEA6EE5F-D743-4645-B8D0-888BB93D0807}" srcOrd="0" destOrd="0" presId="urn:microsoft.com/office/officeart/2009/layout/CirclePictureHierarchy"/>
+    <dgm:cxn modelId="{3C13DE7B-C4DE-4309-B945-91841A192728}" type="presParOf" srcId="{FEA6EE5F-D743-4645-B8D0-888BB93D0807}" destId="{E45E2E32-63E3-4092-9759-258CFBDAEA97}" srcOrd="0" destOrd="0" presId="urn:microsoft.com/office/officeart/2009/layout/CirclePictureHierarchy"/>
+    <dgm:cxn modelId="{12AC01C5-E469-49AD-AA30-0FBFA181B764}" type="presParOf" srcId="{FEA6EE5F-D743-4645-B8D0-888BB93D0807}" destId="{47605D2A-B0A6-4F5D-8856-095CF6E54315}" srcOrd="1" destOrd="0" presId="urn:microsoft.com/office/officeart/2009/layout/CirclePictureHierarchy"/>
+    <dgm:cxn modelId="{A1F0A8BE-76DD-44FC-9C6A-2BE56C4B86C2}" type="presParOf" srcId="{80754F0A-3B25-430C-98D2-6DFCB28E14FE}" destId="{15CA7841-B974-46B9-870D-78D700C09E3F}" srcOrd="1" destOrd="0" presId="urn:microsoft.com/office/officeart/2009/layout/CirclePictureHierarchy"/>
   </dgm:cxnLst>
   <dgm:bg/>
   <dgm:whole/>
@@ -22771,14 +22774,14 @@
     </dgm:pt>
   </dgm:ptLst>
   <dgm:cxnLst>
-    <dgm:cxn modelId="{2CA03E76-C74D-4B2A-880E-7B6DA5B9F8D4}" type="presOf" srcId="{EA0EE089-39F5-4DD3-ACDD-2E54BECE1D68}" destId="{29541E6F-B341-4D19-9B29-1D1A0A6C10F6}" srcOrd="0" destOrd="0" presId="urn:microsoft.com/office/officeart/2009/layout/CirclePictureHierarchy"/>
-    <dgm:cxn modelId="{5EA9EFEF-896F-49BD-A36B-C50AAA83B32E}" type="presOf" srcId="{2ED3EA16-B1F2-4C8B-B0F0-17E4187807C6}" destId="{5DBBA183-B547-47A6-AD5F-431E52551165}" srcOrd="0" destOrd="0" presId="urn:microsoft.com/office/officeart/2009/layout/CirclePictureHierarchy"/>
+    <dgm:cxn modelId="{B0B68E6D-E6D7-4F94-B878-8D348AFD9D66}" type="presOf" srcId="{EA0EE089-39F5-4DD3-ACDD-2E54BECE1D68}" destId="{29541E6F-B341-4D19-9B29-1D1A0A6C10F6}" srcOrd="0" destOrd="0" presId="urn:microsoft.com/office/officeart/2009/layout/CirclePictureHierarchy"/>
+    <dgm:cxn modelId="{F7B3D27A-2E50-45E4-9998-7D0AC35FD085}" type="presOf" srcId="{2ED3EA16-B1F2-4C8B-B0F0-17E4187807C6}" destId="{5DBBA183-B547-47A6-AD5F-431E52551165}" srcOrd="0" destOrd="0" presId="urn:microsoft.com/office/officeart/2009/layout/CirclePictureHierarchy"/>
     <dgm:cxn modelId="{DC3C32E5-E2AB-4DC8-86D1-93358E31EE80}" srcId="{2ED3EA16-B1F2-4C8B-B0F0-17E4187807C6}" destId="{EA0EE089-39F5-4DD3-ACDD-2E54BECE1D68}" srcOrd="0" destOrd="0" parTransId="{8898990C-13FB-401E-99EB-4EC5CFE848ED}" sibTransId="{2EDE6201-7D56-4D39-85A6-8A70FA77A751}"/>
-    <dgm:cxn modelId="{3041360D-4548-4BD9-9FE4-530786420C0D}" type="presParOf" srcId="{5DBBA183-B547-47A6-AD5F-431E52551165}" destId="{A831DDBA-705C-4136-A405-858AFCC9FDA9}" srcOrd="0" destOrd="0" presId="urn:microsoft.com/office/officeart/2009/layout/CirclePictureHierarchy"/>
-    <dgm:cxn modelId="{87290050-6373-42A7-9358-9B95AF4DCC90}" type="presParOf" srcId="{A831DDBA-705C-4136-A405-858AFCC9FDA9}" destId="{5BFD1366-7690-4C5F-9BD1-8E18333A73F7}" srcOrd="0" destOrd="0" presId="urn:microsoft.com/office/officeart/2009/layout/CirclePictureHierarchy"/>
-    <dgm:cxn modelId="{81C95AE3-1C47-4460-A409-C874D4E3CFAF}" type="presParOf" srcId="{5BFD1366-7690-4C5F-9BD1-8E18333A73F7}" destId="{4B47B2C0-10FF-4641-B3E4-DC6B0F7DCCF9}" srcOrd="0" destOrd="0" presId="urn:microsoft.com/office/officeart/2009/layout/CirclePictureHierarchy"/>
-    <dgm:cxn modelId="{36EEFA05-AE4A-4B7C-A0B8-B25AFDEEFDD8}" type="presParOf" srcId="{5BFD1366-7690-4C5F-9BD1-8E18333A73F7}" destId="{29541E6F-B341-4D19-9B29-1D1A0A6C10F6}" srcOrd="1" destOrd="0" presId="urn:microsoft.com/office/officeart/2009/layout/CirclePictureHierarchy"/>
-    <dgm:cxn modelId="{D6E974E9-942B-4B5B-8DBE-F0436A2782A7}" type="presParOf" srcId="{A831DDBA-705C-4136-A405-858AFCC9FDA9}" destId="{56FF2AA2-7BCA-4EED-8F74-03AA77501CA8}" srcOrd="1" destOrd="0" presId="urn:microsoft.com/office/officeart/2009/layout/CirclePictureHierarchy"/>
+    <dgm:cxn modelId="{1CFBFF9D-7F78-407E-8AE5-809BC678B8E9}" type="presParOf" srcId="{5DBBA183-B547-47A6-AD5F-431E52551165}" destId="{A831DDBA-705C-4136-A405-858AFCC9FDA9}" srcOrd="0" destOrd="0" presId="urn:microsoft.com/office/officeart/2009/layout/CirclePictureHierarchy"/>
+    <dgm:cxn modelId="{CD7FB2EB-A832-44B6-BD2C-888C13429F86}" type="presParOf" srcId="{A831DDBA-705C-4136-A405-858AFCC9FDA9}" destId="{5BFD1366-7690-4C5F-9BD1-8E18333A73F7}" srcOrd="0" destOrd="0" presId="urn:microsoft.com/office/officeart/2009/layout/CirclePictureHierarchy"/>
+    <dgm:cxn modelId="{F05406B5-0227-4682-970D-1FEA21285447}" type="presParOf" srcId="{5BFD1366-7690-4C5F-9BD1-8E18333A73F7}" destId="{4B47B2C0-10FF-4641-B3E4-DC6B0F7DCCF9}" srcOrd="0" destOrd="0" presId="urn:microsoft.com/office/officeart/2009/layout/CirclePictureHierarchy"/>
+    <dgm:cxn modelId="{25C6935B-BACC-442D-A87C-7CB4EE0A7F72}" type="presParOf" srcId="{5BFD1366-7690-4C5F-9BD1-8E18333A73F7}" destId="{29541E6F-B341-4D19-9B29-1D1A0A6C10F6}" srcOrd="1" destOrd="0" presId="urn:microsoft.com/office/officeart/2009/layout/CirclePictureHierarchy"/>
+    <dgm:cxn modelId="{BAB963FB-85DC-44C5-94D1-0E9640CECC4B}" type="presParOf" srcId="{A831DDBA-705C-4136-A405-858AFCC9FDA9}" destId="{56FF2AA2-7BCA-4EED-8F74-03AA77501CA8}" srcOrd="1" destOrd="0" presId="urn:microsoft.com/office/officeart/2009/layout/CirclePictureHierarchy"/>
   </dgm:cxnLst>
   <dgm:bg/>
   <dgm:whole/>
@@ -22895,14 +22898,14 @@
     </dgm:pt>
   </dgm:ptLst>
   <dgm:cxnLst>
-    <dgm:cxn modelId="{943FCF97-170F-402B-9128-9668E408F824}" type="presOf" srcId="{1BB1EB1A-E8CC-4F34-A529-33B605DCD12A}" destId="{C92EF651-7568-4AD8-A0D0-523CD7297ECD}" srcOrd="0" destOrd="0" presId="urn:microsoft.com/office/officeart/2009/layout/CirclePictureHierarchy"/>
+    <dgm:cxn modelId="{863A3DDC-9070-4E17-8747-200C7B9EF012}" type="presOf" srcId="{421DC26D-AA68-4598-BC58-62C6D925569C}" destId="{EF46C361-97ED-418A-8CFA-62B890A8D71E}" srcOrd="0" destOrd="0" presId="urn:microsoft.com/office/officeart/2009/layout/CirclePictureHierarchy"/>
+    <dgm:cxn modelId="{DE4F4D84-73D5-4DA5-B354-96958609CF01}" type="presOf" srcId="{1BB1EB1A-E8CC-4F34-A529-33B605DCD12A}" destId="{C92EF651-7568-4AD8-A0D0-523CD7297ECD}" srcOrd="0" destOrd="0" presId="urn:microsoft.com/office/officeart/2009/layout/CirclePictureHierarchy"/>
     <dgm:cxn modelId="{75D37137-DD66-4124-B9A8-E63FF5655CBA}" srcId="{421DC26D-AA68-4598-BC58-62C6D925569C}" destId="{1BB1EB1A-E8CC-4F34-A529-33B605DCD12A}" srcOrd="0" destOrd="0" parTransId="{3DF1F3CF-F991-4B4A-B385-637A1625DB1E}" sibTransId="{E290B0CA-AB10-4C5C-8FDC-420E81CA62F2}"/>
-    <dgm:cxn modelId="{07C8788B-11D1-409A-8E8B-ECBE343480F4}" type="presOf" srcId="{421DC26D-AA68-4598-BC58-62C6D925569C}" destId="{EF46C361-97ED-418A-8CFA-62B890A8D71E}" srcOrd="0" destOrd="0" presId="urn:microsoft.com/office/officeart/2009/layout/CirclePictureHierarchy"/>
-    <dgm:cxn modelId="{B116E3D9-023F-4157-BA92-2DB28CDCF81E}" type="presParOf" srcId="{EF46C361-97ED-418A-8CFA-62B890A8D71E}" destId="{9A61F64D-AFC0-4755-BAD7-83F154725815}" srcOrd="0" destOrd="0" presId="urn:microsoft.com/office/officeart/2009/layout/CirclePictureHierarchy"/>
-    <dgm:cxn modelId="{EABBA51B-73F4-46F0-B321-37BEB84F9552}" type="presParOf" srcId="{9A61F64D-AFC0-4755-BAD7-83F154725815}" destId="{EB18FCF1-AD0C-4825-82CD-99B43F9898DB}" srcOrd="0" destOrd="0" presId="urn:microsoft.com/office/officeart/2009/layout/CirclePictureHierarchy"/>
-    <dgm:cxn modelId="{85DC9D96-5163-4856-A6AB-91A38CDDDBA8}" type="presParOf" srcId="{EB18FCF1-AD0C-4825-82CD-99B43F9898DB}" destId="{F2AF1477-69A0-470B-981D-7E59DDDE549E}" srcOrd="0" destOrd="0" presId="urn:microsoft.com/office/officeart/2009/layout/CirclePictureHierarchy"/>
-    <dgm:cxn modelId="{9991ABAB-9CF5-4981-8FD8-057EC7D60F03}" type="presParOf" srcId="{EB18FCF1-AD0C-4825-82CD-99B43F9898DB}" destId="{C92EF651-7568-4AD8-A0D0-523CD7297ECD}" srcOrd="1" destOrd="0" presId="urn:microsoft.com/office/officeart/2009/layout/CirclePictureHierarchy"/>
-    <dgm:cxn modelId="{96CB8C0E-E1A6-4DDB-B219-DE24FB925B38}" type="presParOf" srcId="{9A61F64D-AFC0-4755-BAD7-83F154725815}" destId="{37FB8D48-CFFF-4C1C-B284-0DAA11793561}" srcOrd="1" destOrd="0" presId="urn:microsoft.com/office/officeart/2009/layout/CirclePictureHierarchy"/>
+    <dgm:cxn modelId="{527C32BD-C1A7-4876-B45E-A4615D555627}" type="presParOf" srcId="{EF46C361-97ED-418A-8CFA-62B890A8D71E}" destId="{9A61F64D-AFC0-4755-BAD7-83F154725815}" srcOrd="0" destOrd="0" presId="urn:microsoft.com/office/officeart/2009/layout/CirclePictureHierarchy"/>
+    <dgm:cxn modelId="{0716E7E5-3038-47C2-A785-41F05D2E6F59}" type="presParOf" srcId="{9A61F64D-AFC0-4755-BAD7-83F154725815}" destId="{EB18FCF1-AD0C-4825-82CD-99B43F9898DB}" srcOrd="0" destOrd="0" presId="urn:microsoft.com/office/officeart/2009/layout/CirclePictureHierarchy"/>
+    <dgm:cxn modelId="{3B410FD3-8E60-47CB-BAF9-5507E0EECEE2}" type="presParOf" srcId="{EB18FCF1-AD0C-4825-82CD-99B43F9898DB}" destId="{F2AF1477-69A0-470B-981D-7E59DDDE549E}" srcOrd="0" destOrd="0" presId="urn:microsoft.com/office/officeart/2009/layout/CirclePictureHierarchy"/>
+    <dgm:cxn modelId="{6EA3F6FD-D3B4-463A-8BFD-45B9DBD88385}" type="presParOf" srcId="{EB18FCF1-AD0C-4825-82CD-99B43F9898DB}" destId="{C92EF651-7568-4AD8-A0D0-523CD7297ECD}" srcOrd="1" destOrd="0" presId="urn:microsoft.com/office/officeart/2009/layout/CirclePictureHierarchy"/>
+    <dgm:cxn modelId="{BDCEC4CE-3AA4-4116-87DE-09B7105EF193}" type="presParOf" srcId="{9A61F64D-AFC0-4755-BAD7-83F154725815}" destId="{37FB8D48-CFFF-4C1C-B284-0DAA11793561}" srcOrd="1" destOrd="0" presId="urn:microsoft.com/office/officeart/2009/layout/CirclePictureHierarchy"/>
   </dgm:cxnLst>
   <dgm:bg/>
   <dgm:whole/>
@@ -23019,14 +23022,14 @@
     </dgm:pt>
   </dgm:ptLst>
   <dgm:cxnLst>
-    <dgm:cxn modelId="{0B3CF3FF-50AF-4646-83C6-8BA942D9F7F3}" type="presOf" srcId="{42637351-337A-49E2-B1B2-C522928CE3D6}" destId="{5FC463A1-F5A9-4E8E-8902-F09348523705}" srcOrd="0" destOrd="0" presId="urn:microsoft.com/office/officeart/2009/layout/CirclePictureHierarchy"/>
-    <dgm:cxn modelId="{B087DD2B-C386-4158-97CE-214F9F74BF12}" type="presOf" srcId="{E5B777D3-5C86-4020-AADC-5194D3C077B4}" destId="{61F796CF-AE85-4A6A-9451-47352303F91E}" srcOrd="0" destOrd="0" presId="urn:microsoft.com/office/officeart/2009/layout/CirclePictureHierarchy"/>
+    <dgm:cxn modelId="{DD1469D0-C590-4CFF-9C3E-67724FEA99D8}" type="presOf" srcId="{42637351-337A-49E2-B1B2-C522928CE3D6}" destId="{5FC463A1-F5A9-4E8E-8902-F09348523705}" srcOrd="0" destOrd="0" presId="urn:microsoft.com/office/officeart/2009/layout/CirclePictureHierarchy"/>
     <dgm:cxn modelId="{8EA5518C-23FF-4C10-A293-82BCA49E7B6F}" srcId="{E5B777D3-5C86-4020-AADC-5194D3C077B4}" destId="{42637351-337A-49E2-B1B2-C522928CE3D6}" srcOrd="0" destOrd="0" parTransId="{65C588A5-7D84-493B-80A2-8DEB66983883}" sibTransId="{628305B5-9371-4DAC-9975-9CEC2B6CDFA3}"/>
-    <dgm:cxn modelId="{EA12F02E-C78E-43F8-8DDB-4D99C0D43D2D}" type="presParOf" srcId="{61F796CF-AE85-4A6A-9451-47352303F91E}" destId="{AED2ECEA-BBDF-4326-BC7A-11A9D8F4639F}" srcOrd="0" destOrd="0" presId="urn:microsoft.com/office/officeart/2009/layout/CirclePictureHierarchy"/>
-    <dgm:cxn modelId="{03830F7B-DE0A-4938-B577-B5BB3EFE965B}" type="presParOf" srcId="{AED2ECEA-BBDF-4326-BC7A-11A9D8F4639F}" destId="{2152AE59-C60E-437C-A96A-CA0CCABF3CBC}" srcOrd="0" destOrd="0" presId="urn:microsoft.com/office/officeart/2009/layout/CirclePictureHierarchy"/>
-    <dgm:cxn modelId="{83018B52-CBBF-41B9-B38E-CE2BC352D6A8}" type="presParOf" srcId="{2152AE59-C60E-437C-A96A-CA0CCABF3CBC}" destId="{358DEB1D-E87E-4B7A-868B-CDB4F1D33A34}" srcOrd="0" destOrd="0" presId="urn:microsoft.com/office/officeart/2009/layout/CirclePictureHierarchy"/>
-    <dgm:cxn modelId="{0015E8EC-6A0E-4B3E-8063-445D04834A14}" type="presParOf" srcId="{2152AE59-C60E-437C-A96A-CA0CCABF3CBC}" destId="{5FC463A1-F5A9-4E8E-8902-F09348523705}" srcOrd="1" destOrd="0" presId="urn:microsoft.com/office/officeart/2009/layout/CirclePictureHierarchy"/>
-    <dgm:cxn modelId="{2C45CFF5-30A9-4D65-854E-F5DB4321ABC3}" type="presParOf" srcId="{AED2ECEA-BBDF-4326-BC7A-11A9D8F4639F}" destId="{EB1B4F86-6A1D-439F-945A-58909F797C6D}" srcOrd="1" destOrd="0" presId="urn:microsoft.com/office/officeart/2009/layout/CirclePictureHierarchy"/>
+    <dgm:cxn modelId="{426A87ED-DCF8-47A6-8026-B18AA2A6F479}" type="presOf" srcId="{E5B777D3-5C86-4020-AADC-5194D3C077B4}" destId="{61F796CF-AE85-4A6A-9451-47352303F91E}" srcOrd="0" destOrd="0" presId="urn:microsoft.com/office/officeart/2009/layout/CirclePictureHierarchy"/>
+    <dgm:cxn modelId="{542A6AD3-FA38-4629-9BBF-063323D5B73F}" type="presParOf" srcId="{61F796CF-AE85-4A6A-9451-47352303F91E}" destId="{AED2ECEA-BBDF-4326-BC7A-11A9D8F4639F}" srcOrd="0" destOrd="0" presId="urn:microsoft.com/office/officeart/2009/layout/CirclePictureHierarchy"/>
+    <dgm:cxn modelId="{C1A01806-CF11-4826-880D-B51B12AA34AD}" type="presParOf" srcId="{AED2ECEA-BBDF-4326-BC7A-11A9D8F4639F}" destId="{2152AE59-C60E-437C-A96A-CA0CCABF3CBC}" srcOrd="0" destOrd="0" presId="urn:microsoft.com/office/officeart/2009/layout/CirclePictureHierarchy"/>
+    <dgm:cxn modelId="{9DA33149-25B0-48E5-BEAB-52B2361406FB}" type="presParOf" srcId="{2152AE59-C60E-437C-A96A-CA0CCABF3CBC}" destId="{358DEB1D-E87E-4B7A-868B-CDB4F1D33A34}" srcOrd="0" destOrd="0" presId="urn:microsoft.com/office/officeart/2009/layout/CirclePictureHierarchy"/>
+    <dgm:cxn modelId="{65FEB59E-6A5C-455D-BCE0-A76C82B4E0E6}" type="presParOf" srcId="{2152AE59-C60E-437C-A96A-CA0CCABF3CBC}" destId="{5FC463A1-F5A9-4E8E-8902-F09348523705}" srcOrd="1" destOrd="0" presId="urn:microsoft.com/office/officeart/2009/layout/CirclePictureHierarchy"/>
+    <dgm:cxn modelId="{1F364763-AAD4-4E3D-98EF-52E67F817F9D}" type="presParOf" srcId="{AED2ECEA-BBDF-4326-BC7A-11A9D8F4639F}" destId="{EB1B4F86-6A1D-439F-945A-58909F797C6D}" srcOrd="1" destOrd="0" presId="urn:microsoft.com/office/officeart/2009/layout/CirclePictureHierarchy"/>
   </dgm:cxnLst>
   <dgm:bg/>
   <dgm:whole/>
@@ -23143,14 +23146,14 @@
     </dgm:pt>
   </dgm:ptLst>
   <dgm:cxnLst>
-    <dgm:cxn modelId="{E46B02AD-07AC-47A3-8522-05681FEE04F9}" type="presOf" srcId="{599EA13A-B31F-4164-9FE6-4B7A0075B887}" destId="{081237E4-FDDB-4D59-8051-DD08C5A8634D}" srcOrd="0" destOrd="0" presId="urn:microsoft.com/office/officeart/2009/layout/CirclePictureHierarchy"/>
     <dgm:cxn modelId="{3EDCE8B8-24F6-41B3-B6D0-54079881EBCF}" srcId="{93375FED-AD9F-46E4-9865-9DBF5B949D18}" destId="{599EA13A-B31F-4164-9FE6-4B7A0075B887}" srcOrd="0" destOrd="0" parTransId="{243021D4-9C1F-49B9-B3BB-59963AACF8F6}" sibTransId="{553F6B72-A32A-4190-9936-AD365D8C2FD3}"/>
-    <dgm:cxn modelId="{2583771D-FDFA-4D6F-90BF-9076E76B378E}" type="presOf" srcId="{93375FED-AD9F-46E4-9865-9DBF5B949D18}" destId="{5E87964C-86A1-4067-A679-5AEEB390A3FA}" srcOrd="0" destOrd="0" presId="urn:microsoft.com/office/officeart/2009/layout/CirclePictureHierarchy"/>
-    <dgm:cxn modelId="{4FAE7F91-2EBE-4D79-82E6-80547D4E04E8}" type="presParOf" srcId="{5E87964C-86A1-4067-A679-5AEEB390A3FA}" destId="{A7C980E6-E61E-42DF-B1A1-E2E62B5863AF}" srcOrd="0" destOrd="0" presId="urn:microsoft.com/office/officeart/2009/layout/CirclePictureHierarchy"/>
-    <dgm:cxn modelId="{850238D8-8416-45A5-81DF-4E9358603C09}" type="presParOf" srcId="{A7C980E6-E61E-42DF-B1A1-E2E62B5863AF}" destId="{B19BA47D-9612-497B-8D09-8DA485532273}" srcOrd="0" destOrd="0" presId="urn:microsoft.com/office/officeart/2009/layout/CirclePictureHierarchy"/>
-    <dgm:cxn modelId="{F0D0A4CB-EF0E-473C-B6B4-3BC54E92916B}" type="presParOf" srcId="{B19BA47D-9612-497B-8D09-8DA485532273}" destId="{E1A99EC9-A97E-4886-BA94-F791E15A1B2D}" srcOrd="0" destOrd="0" presId="urn:microsoft.com/office/officeart/2009/layout/CirclePictureHierarchy"/>
-    <dgm:cxn modelId="{40C51447-6F07-4148-B68F-E70DD7A187E7}" type="presParOf" srcId="{B19BA47D-9612-497B-8D09-8DA485532273}" destId="{081237E4-FDDB-4D59-8051-DD08C5A8634D}" srcOrd="1" destOrd="0" presId="urn:microsoft.com/office/officeart/2009/layout/CirclePictureHierarchy"/>
-    <dgm:cxn modelId="{E4F2AB91-B6DF-4586-A821-4CF4EE11869B}" type="presParOf" srcId="{A7C980E6-E61E-42DF-B1A1-E2E62B5863AF}" destId="{98DCAF8E-C332-42F1-A77A-B5E2D02C9FD0}" srcOrd="1" destOrd="0" presId="urn:microsoft.com/office/officeart/2009/layout/CirclePictureHierarchy"/>
+    <dgm:cxn modelId="{3879DED5-5400-443D-B163-5B85262F381F}" type="presOf" srcId="{599EA13A-B31F-4164-9FE6-4B7A0075B887}" destId="{081237E4-FDDB-4D59-8051-DD08C5A8634D}" srcOrd="0" destOrd="0" presId="urn:microsoft.com/office/officeart/2009/layout/CirclePictureHierarchy"/>
+    <dgm:cxn modelId="{73BD7742-178B-4101-A9B2-25932D1F4BED}" type="presOf" srcId="{93375FED-AD9F-46E4-9865-9DBF5B949D18}" destId="{5E87964C-86A1-4067-A679-5AEEB390A3FA}" srcOrd="0" destOrd="0" presId="urn:microsoft.com/office/officeart/2009/layout/CirclePictureHierarchy"/>
+    <dgm:cxn modelId="{FB7650DE-7C87-4F33-9A02-27E41B4EB458}" type="presParOf" srcId="{5E87964C-86A1-4067-A679-5AEEB390A3FA}" destId="{A7C980E6-E61E-42DF-B1A1-E2E62B5863AF}" srcOrd="0" destOrd="0" presId="urn:microsoft.com/office/officeart/2009/layout/CirclePictureHierarchy"/>
+    <dgm:cxn modelId="{0501496F-0E57-4CA4-974B-8DE51ACECF4E}" type="presParOf" srcId="{A7C980E6-E61E-42DF-B1A1-E2E62B5863AF}" destId="{B19BA47D-9612-497B-8D09-8DA485532273}" srcOrd="0" destOrd="0" presId="urn:microsoft.com/office/officeart/2009/layout/CirclePictureHierarchy"/>
+    <dgm:cxn modelId="{4979DE47-1424-42E1-921D-BFA1A970E0A6}" type="presParOf" srcId="{B19BA47D-9612-497B-8D09-8DA485532273}" destId="{E1A99EC9-A97E-4886-BA94-F791E15A1B2D}" srcOrd="0" destOrd="0" presId="urn:microsoft.com/office/officeart/2009/layout/CirclePictureHierarchy"/>
+    <dgm:cxn modelId="{B30E05DF-0848-4E3D-A7B6-79E8C067C874}" type="presParOf" srcId="{B19BA47D-9612-497B-8D09-8DA485532273}" destId="{081237E4-FDDB-4D59-8051-DD08C5A8634D}" srcOrd="1" destOrd="0" presId="urn:microsoft.com/office/officeart/2009/layout/CirclePictureHierarchy"/>
+    <dgm:cxn modelId="{9A2319EF-6CDE-4DE0-92E2-05A3ABD91DA2}" type="presParOf" srcId="{A7C980E6-E61E-42DF-B1A1-E2E62B5863AF}" destId="{98DCAF8E-C332-42F1-A77A-B5E2D02C9FD0}" srcOrd="1" destOrd="0" presId="urn:microsoft.com/office/officeart/2009/layout/CirclePictureHierarchy"/>
   </dgm:cxnLst>
   <dgm:bg/>
   <dgm:whole/>
@@ -23309,8 +23312,8 @@
       </dsp:nvSpPr>
       <dsp:spPr>
         <a:xfrm>
-          <a:off x="380999" y="98406"/>
-          <a:ext cx="1015293" cy="1028479"/>
+          <a:off x="987026" y="98545"/>
+          <a:ext cx="1015017" cy="1028200"/>
         </a:xfrm>
         <a:prstGeom prst="ellipse">
           <a:avLst/>
@@ -23325,7 +23328,7 @@
           </a:blip>
           <a:srcRect/>
           <a:stretch>
-            <a:fillRect t="-7000" b="-7000"/>
+            <a:fillRect t="-6000" b="-6000"/>
           </a:stretch>
         </a:blipFill>
         <a:ln w="25400" cap="flat" cmpd="sng" algn="ctr">
@@ -23363,8 +23366,8 @@
       </dsp:nvSpPr>
       <dsp:spPr>
         <a:xfrm>
-          <a:off x="1383683" y="4"/>
-          <a:ext cx="2540616" cy="1218679"/>
+          <a:off x="1797702" y="852"/>
+          <a:ext cx="4098272" cy="1218347"/>
         </a:xfrm>
         <a:prstGeom prst="rect">
           <a:avLst/>
@@ -23406,20 +23409,20 @@
           </a:pPr>
           <a:r>
             <a:rPr lang="en-PH" sz="1600" kern="1200" baseline="0"/>
-            <a:t>       </a:t>
+            <a:t>       Client Section</a:t>
           </a:r>
           <a:r>
             <a:rPr lang="en-PH" sz="1600" kern="1200" baseline="0">
               <a:latin typeface="Times New Roman" pitchFamily="18" charset="0"/>
               <a:cs typeface="Times New Roman" pitchFamily="18" charset="0"/>
             </a:rPr>
-            <a:t>Transaction - High Level</a:t>
+            <a:t> - High Level</a:t>
           </a:r>
         </a:p>
       </dsp:txBody>
       <dsp:txXfrm>
-        <a:off x="1383683" y="4"/>
-        <a:ext cx="2540616" cy="1218679"/>
+        <a:off x="1797702" y="852"/>
+        <a:ext cx="4098272" cy="1218347"/>
       </dsp:txXfrm>
     </dsp:sp>
   </dsp:spTree>
@@ -33819,7 +33822,7 @@
 </file>
 
 <file path=customXml/itemProps2.xml><?xml version="1.0" encoding="utf-8"?>
-<ds:datastoreItem xmlns:ds="http://schemas.openxmlformats.org/officeDocument/2006/customXml" ds:itemID="{F5D09BAA-47BB-4597-AD21-D67EC9656611}">
+<ds:datastoreItem xmlns:ds="http://schemas.openxmlformats.org/officeDocument/2006/customXml" ds:itemID="{37F68644-CBF1-4B20-B74E-D80775B1F2D2}">
   <ds:schemaRefs>
     <ds:schemaRef ds:uri="http://schemas.openxmlformats.org/officeDocument/2006/bibliography"/>
   </ds:schemaRefs>

</xml_diff>